<commit_message>
update: Programação Linear Inteira - Aula 2
</commit_message>
<xml_diff>
--- a/09-Programacao-Linear-Inteira/Trabalho-PLI.docx
+++ b/09-Programacao-Linear-Inteira/Trabalho-PLI.docx
@@ -30,7 +30,7 @@
             <w:pPr>
               <w:jc w:val="center"/>
               <w:rPr>
-                <w:rFonts w:ascii="Didot" w:hAnsi="Didot" w:cs="Didot" w:hint="cs"/>
+                <w:rFonts w:ascii="Didot" w:hAnsi="Didot" w:cs="Didot"/>
                 <w:sz w:val="22"/>
                 <w:szCs w:val="22"/>
               </w:rPr>
@@ -94,7 +94,7 @@
             <w:pPr>
               <w:spacing w:line="360" w:lineRule="auto"/>
               <w:rPr>
-                <w:rFonts w:ascii="Didot" w:hAnsi="Didot" w:cs="Didot" w:hint="cs"/>
+                <w:rFonts w:ascii="Didot" w:hAnsi="Didot" w:cs="Didot"/>
                 <w:sz w:val="21"/>
                 <w:szCs w:val="21"/>
               </w:rPr>
@@ -112,7 +112,7 @@
             <w:pPr>
               <w:spacing w:line="360" w:lineRule="auto"/>
               <w:rPr>
-                <w:rFonts w:ascii="Didot" w:hAnsi="Didot" w:cs="Didot" w:hint="cs"/>
+                <w:rFonts w:ascii="Didot" w:hAnsi="Didot" w:cs="Didot"/>
                 <w:sz w:val="21"/>
                 <w:szCs w:val="21"/>
               </w:rPr>
@@ -123,22 +123,14 @@
                 <w:sz w:val="21"/>
                 <w:szCs w:val="21"/>
               </w:rPr>
-              <w:t xml:space="preserve">Disciplina: </w:t>
-            </w:r>
-            <w:r>
-              <w:rPr>
-                <w:rFonts w:ascii="Didot" w:hAnsi="Didot" w:cs="Didot" w:hint="cs"/>
-                <w:sz w:val="21"/>
-                <w:szCs w:val="21"/>
-              </w:rPr>
-              <w:t>Programação Linear Inteira</w:t>
+              <w:t>Disciplina: Programação Linear Inteira</w:t>
             </w:r>
           </w:p>
           <w:p>
             <w:pPr>
               <w:spacing w:line="360" w:lineRule="auto"/>
               <w:rPr>
-                <w:rFonts w:ascii="Didot" w:hAnsi="Didot" w:cs="Didot" w:hint="cs"/>
+                <w:rFonts w:ascii="Didot" w:hAnsi="Didot" w:cs="Didot"/>
                 <w:sz w:val="21"/>
                 <w:szCs w:val="21"/>
               </w:rPr>
@@ -176,8 +168,7 @@
     <w:p>
       <w:pPr>
         <w:rPr>
-          <w:rFonts w:ascii="Didot" w:hAnsi="Didot" w:cs="Didot" w:hint="cs"/>
-          <w:lang w:val="en-US"/>
+          <w:rFonts w:ascii="Didot" w:hAnsi="Didot" w:cs="Didot"/>
         </w:rPr>
       </w:pPr>
     </w:p>
@@ -185,7 +176,7 @@
       <w:pPr>
         <w:pStyle w:val="Heading1"/>
         <w:rPr>
-          <w:rFonts w:ascii="Didot" w:hAnsi="Didot" w:cs="Didot" w:hint="cs"/>
+          <w:rFonts w:ascii="Didot" w:hAnsi="Didot" w:cs="Didot"/>
         </w:rPr>
       </w:pPr>
       <w:r>
@@ -226,8 +217,7 @@
     <w:p>
       <w:pPr>
         <w:rPr>
-          <w:rFonts w:ascii="Didot" w:hAnsi="Didot" w:cs="Didot" w:hint="cs"/>
-          <w:lang w:val="en-US"/>
+          <w:rFonts w:ascii="Didot" w:hAnsi="Didot" w:cs="Didot"/>
         </w:rPr>
       </w:pPr>
     </w:p>
@@ -235,7 +225,7 @@
       <w:pPr>
         <w:pStyle w:val="Heading1"/>
         <w:rPr>
-          <w:rFonts w:ascii="Didot" w:hAnsi="Didot" w:cs="Didot" w:hint="cs"/>
+          <w:rFonts w:ascii="Didot" w:hAnsi="Didot" w:cs="Didot"/>
         </w:rPr>
       </w:pPr>
       <w:r>
@@ -248,11 +238,36 @@
     <w:p>
       <w:pPr>
         <w:pStyle w:val="Heading2"/>
+        <w:rPr>
+          <w:rFonts w:ascii="Didot" w:hAnsi="Didot" w:cs="Didot"/>
+          <w:sz w:val="24"/>
+          <w:szCs w:val="24"/>
+        </w:rPr>
+      </w:pPr>
+      <w:r>
         <w:rPr>
           <w:rFonts w:ascii="Didot" w:hAnsi="Didot" w:cs="Didot" w:hint="cs"/>
           <w:sz w:val="24"/>
           <w:szCs w:val="24"/>
         </w:rPr>
+        <w:t>Exercício 1</w:t>
+      </w:r>
+    </w:p>
+    <w:p>
+      <w:pPr>
+        <w:rPr>
+          <w:rFonts w:ascii="Didot" w:hAnsi="Didot" w:cs="Didot"/>
+        </w:rPr>
+      </w:pPr>
+    </w:p>
+    <w:p>
+      <w:pPr>
+        <w:pStyle w:val="Heading2"/>
+        <w:rPr>
+          <w:rFonts w:ascii="Didot" w:hAnsi="Didot" w:cs="Didot"/>
+          <w:sz w:val="24"/>
+          <w:szCs w:val="24"/>
+        </w:rPr>
       </w:pPr>
       <w:r>
         <w:rPr>
@@ -260,25 +275,49 @@
           <w:sz w:val="24"/>
           <w:szCs w:val="24"/>
         </w:rPr>
-        <w:t>Exercício 1</w:t>
+        <w:t>Exercício 2</w:t>
       </w:r>
     </w:p>
     <w:p>
       <w:pPr>
         <w:rPr>
-          <w:rFonts w:ascii="Didot" w:hAnsi="Didot" w:cs="Didot" w:hint="cs"/>
-          <w:lang w:val="en-US"/>
+          <w:rFonts w:ascii="Didot" w:hAnsi="Didot" w:cs="Didot"/>
         </w:rPr>
       </w:pPr>
     </w:p>
     <w:p>
       <w:pPr>
         <w:pStyle w:val="Heading2"/>
+        <w:rPr>
+          <w:rFonts w:ascii="Didot" w:hAnsi="Didot" w:cs="Didot"/>
+          <w:sz w:val="24"/>
+          <w:szCs w:val="24"/>
+        </w:rPr>
+      </w:pPr>
+      <w:r>
         <w:rPr>
           <w:rFonts w:ascii="Didot" w:hAnsi="Didot" w:cs="Didot" w:hint="cs"/>
           <w:sz w:val="24"/>
           <w:szCs w:val="24"/>
         </w:rPr>
+        <w:t>Exercício 3</w:t>
+      </w:r>
+    </w:p>
+    <w:p>
+      <w:pPr>
+        <w:rPr>
+          <w:rFonts w:ascii="Didot" w:hAnsi="Didot" w:cs="Didot"/>
+        </w:rPr>
+      </w:pPr>
+    </w:p>
+    <w:p>
+      <w:pPr>
+        <w:pStyle w:val="Heading2"/>
+        <w:rPr>
+          <w:rFonts w:ascii="Didot" w:hAnsi="Didot" w:cs="Didot"/>
+          <w:sz w:val="24"/>
+          <w:szCs w:val="24"/>
+        </w:rPr>
       </w:pPr>
       <w:r>
         <w:rPr>
@@ -286,118 +325,38 @@
           <w:sz w:val="24"/>
           <w:szCs w:val="24"/>
         </w:rPr>
-        <w:t>Exercício 2</w:t>
+        <w:t>Exercício 4</w:t>
       </w:r>
     </w:p>
     <w:p>
       <w:pPr>
         <w:rPr>
-          <w:rFonts w:ascii="Didot" w:hAnsi="Didot" w:cs="Didot" w:hint="cs"/>
-          <w:lang w:val="en-US"/>
+          <w:rFonts w:ascii="Didot" w:hAnsi="Didot" w:cs="Didot"/>
         </w:rPr>
       </w:pPr>
     </w:p>
     <w:p>
       <w:pPr>
         <w:pStyle w:val="Heading2"/>
+        <w:rPr>
+          <w:rFonts w:ascii="Didot" w:hAnsi="Didot" w:cs="Didot"/>
+          <w:sz w:val="24"/>
+          <w:szCs w:val="24"/>
+        </w:rPr>
+      </w:pPr>
+      <w:r>
         <w:rPr>
           <w:rFonts w:ascii="Didot" w:hAnsi="Didot" w:cs="Didot" w:hint="cs"/>
           <w:sz w:val="24"/>
           <w:szCs w:val="24"/>
-          <w:lang w:val="en-US"/>
-        </w:rPr>
-      </w:pPr>
-      <w:proofErr w:type="spellStart"/>
-      <w:r>
-        <w:rPr>
-          <w:rFonts w:ascii="Didot" w:hAnsi="Didot" w:cs="Didot" w:hint="cs"/>
-          <w:sz w:val="24"/>
-          <w:szCs w:val="24"/>
-          <w:lang w:val="en-US"/>
-        </w:rPr>
-        <w:t>Exercício</w:t>
+        </w:rPr>
+        <w:t>Exercício 5</w:t>
       </w:r>
-      <w:proofErr w:type="spellEnd"/>
-      <w:r>
-        <w:rPr>
-          <w:rFonts w:ascii="Didot" w:hAnsi="Didot" w:cs="Didot" w:hint="cs"/>
-          <w:sz w:val="24"/>
-          <w:szCs w:val="24"/>
-          <w:lang w:val="en-US"/>
-        </w:rPr>
-        <w:t xml:space="preserve"> 3</w:t>
-      </w:r>
-    </w:p>
-    <w:p>
-      <w:pPr>
-        <w:rPr>
-          <w:rFonts w:ascii="Didot" w:hAnsi="Didot" w:cs="Didot" w:hint="cs"/>
-          <w:lang w:val="en-US"/>
-        </w:rPr>
-      </w:pPr>
-    </w:p>
-    <w:p>
-      <w:pPr>
-        <w:pStyle w:val="Heading2"/>
-        <w:rPr>
-          <w:rFonts w:ascii="Didot" w:hAnsi="Didot" w:cs="Didot" w:hint="cs"/>
-          <w:sz w:val="24"/>
-          <w:szCs w:val="24"/>
-        </w:rPr>
-      </w:pPr>
-      <w:r>
-        <w:rPr>
-          <w:rFonts w:ascii="Didot" w:hAnsi="Didot" w:cs="Didot" w:hint="cs"/>
-          <w:sz w:val="24"/>
-          <w:szCs w:val="24"/>
-        </w:rPr>
-        <w:t>Exercício 4</w:t>
-      </w:r>
-    </w:p>
-    <w:p>
-      <w:pPr>
-        <w:rPr>
-          <w:rFonts w:ascii="Didot" w:hAnsi="Didot" w:cs="Didot" w:hint="cs"/>
-          <w:lang w:val="en-US"/>
-        </w:rPr>
-      </w:pPr>
-    </w:p>
-    <w:p>
-      <w:pPr>
-        <w:pStyle w:val="Heading2"/>
-        <w:rPr>
-          <w:rFonts w:ascii="Didot" w:hAnsi="Didot" w:cs="Didot" w:hint="cs"/>
-          <w:sz w:val="24"/>
-          <w:szCs w:val="24"/>
-          <w:lang w:val="en-US"/>
-        </w:rPr>
-      </w:pPr>
-      <w:proofErr w:type="spellStart"/>
-      <w:r>
-        <w:rPr>
-          <w:rFonts w:ascii="Didot" w:hAnsi="Didot" w:cs="Didot" w:hint="cs"/>
-          <w:sz w:val="24"/>
-          <w:szCs w:val="24"/>
-          <w:lang w:val="en-US"/>
-        </w:rPr>
-        <w:t>Exercício</w:t>
-      </w:r>
-      <w:proofErr w:type="spellEnd"/>
-      <w:r>
-        <w:rPr>
-          <w:rFonts w:ascii="Didot" w:hAnsi="Didot" w:cs="Didot" w:hint="cs"/>
-          <w:sz w:val="24"/>
-          <w:szCs w:val="24"/>
-          <w:lang w:val="en-US"/>
-        </w:rPr>
-        <w:t xml:space="preserve"> 5</w:t>
-      </w:r>
-    </w:p>
-    <w:p>
-      <w:pPr>
-        <w:rPr>
-          <w:rFonts w:ascii="Didot" w:hAnsi="Didot" w:cs="Didot" w:hint="cs"/>
-          <w:lang w:val="en-US"/>
+    </w:p>
+    <w:p>
+      <w:pPr>
+        <w:rPr>
+          <w:rFonts w:ascii="Didot" w:hAnsi="Didot" w:cs="Didot"/>
         </w:rPr>
       </w:pPr>
     </w:p>
@@ -405,7 +364,7 @@
       <w:pPr>
         <w:pStyle w:val="Heading1"/>
         <w:rPr>
-          <w:rFonts w:ascii="Didot" w:hAnsi="Didot" w:cs="Didot" w:hint="cs"/>
+          <w:rFonts w:ascii="Didot" w:hAnsi="Didot" w:cs="Didot"/>
         </w:rPr>
       </w:pPr>
       <w:r>
@@ -418,8 +377,7 @@
     <w:p>
       <w:pPr>
         <w:rPr>
-          <w:rFonts w:ascii="Didot" w:hAnsi="Didot" w:cs="Didot" w:hint="cs"/>
-          <w:lang w:val="en-US"/>
+          <w:rFonts w:ascii="Didot" w:hAnsi="Didot" w:cs="Didot"/>
         </w:rPr>
       </w:pPr>
     </w:p>
@@ -427,7 +385,7 @@
       <w:pPr>
         <w:pStyle w:val="Heading1"/>
         <w:rPr>
-          <w:rFonts w:ascii="Didot" w:hAnsi="Didot" w:cs="Didot" w:hint="cs"/>
+          <w:rFonts w:ascii="Didot" w:hAnsi="Didot" w:cs="Didot"/>
         </w:rPr>
       </w:pPr>
       <w:r>

</xml_diff>

<commit_message>
update: Programação Linear Inteira
</commit_message>
<xml_diff>
--- a/09-Programacao-Linear-Inteira/Trabalho-PLI.docx
+++ b/09-Programacao-Linear-Inteira/Trabalho-PLI.docx
@@ -8192,14 +8192,15 @@
     <w:p>
       <w:pPr>
         <w:pStyle w:val="Heading1"/>
-        <w:spacing w:line="360" w:lineRule="auto"/>
         <w:rPr>
           <w:rFonts w:ascii="Didot" w:hAnsi="Didot" w:cs="Didot" w:hint="cs"/>
+          <w:szCs w:val="24"/>
         </w:rPr>
       </w:pPr>
       <w:r>
         <w:rPr>
           <w:rFonts w:ascii="Didot" w:hAnsi="Didot" w:cs="Didot" w:hint="cs"/>
+          <w:szCs w:val="24"/>
         </w:rPr>
         <w:t>Parte 2 - Formulação de Problemas de PLI</w:t>
       </w:r>
@@ -8207,20 +8208,91 @@
     <w:p>
       <w:pPr>
         <w:pStyle w:val="Heading2"/>
-        <w:spacing w:line="360" w:lineRule="auto"/>
-        <w:rPr>
-          <w:rFonts w:ascii="Didot" w:hAnsi="Didot" w:cs="Didot"/>
-          <w:sz w:val="24"/>
-          <w:szCs w:val="24"/>
+        <w:rPr>
+          <w:rFonts w:ascii="Didot" w:hAnsi="Didot" w:cs="Didot" w:hint="cs"/>
+          <w:sz w:val="22"/>
+          <w:szCs w:val="22"/>
         </w:rPr>
       </w:pPr>
       <w:r>
         <w:rPr>
           <w:rFonts w:ascii="Didot" w:hAnsi="Didot" w:cs="Didot" w:hint="cs"/>
-          <w:sz w:val="24"/>
-          <w:szCs w:val="24"/>
+          <w:sz w:val="22"/>
+          <w:szCs w:val="22"/>
         </w:rPr>
         <w:t>Exercício 1</w:t>
+      </w:r>
+    </w:p>
+    <w:p>
+      <w:pPr>
+        <w:pStyle w:val="Heading3"/>
+        <w:rPr>
+          <w:rFonts w:ascii="Didot" w:hAnsi="Didot" w:cs="Didot" w:hint="cs"/>
+          <w:sz w:val="20"/>
+          <w:szCs w:val="20"/>
+        </w:rPr>
+      </w:pPr>
+      <w:r>
+        <w:rPr>
+          <w:rFonts w:ascii="Didot" w:hAnsi="Didot" w:cs="Didot" w:hint="cs"/>
+          <w:sz w:val="20"/>
+          <w:szCs w:val="20"/>
+        </w:rPr>
+        <w:t>Variáveis de decisão:</w:t>
+      </w:r>
+    </w:p>
+    <w:p>
+      <w:pPr>
+        <w:rPr>
+          <w:rFonts w:ascii="Didot" w:hAnsi="Didot" w:cs="Didot" w:hint="cs"/>
+          <w:sz w:val="20"/>
+          <w:szCs w:val="20"/>
+        </w:rPr>
+      </w:pPr>
+    </w:p>
+    <w:p>
+      <w:pPr>
+        <w:pStyle w:val="Heading3"/>
+        <w:rPr>
+          <w:rFonts w:ascii="Didot" w:hAnsi="Didot" w:cs="Didot" w:hint="cs"/>
+          <w:sz w:val="20"/>
+          <w:szCs w:val="20"/>
+        </w:rPr>
+      </w:pPr>
+      <w:r>
+        <w:rPr>
+          <w:rFonts w:ascii="Didot" w:hAnsi="Didot" w:cs="Didot" w:hint="cs"/>
+          <w:sz w:val="20"/>
+          <w:szCs w:val="20"/>
+        </w:rPr>
+        <w:t>Função objetivo:</w:t>
+      </w:r>
+    </w:p>
+    <w:p>
+      <w:pPr>
+        <w:rPr>
+          <w:rFonts w:ascii="Didot" w:hAnsi="Didot" w:cs="Didot" w:hint="cs"/>
+          <w:sz w:val="20"/>
+          <w:szCs w:val="20"/>
+        </w:rPr>
+      </w:pPr>
+    </w:p>
+    <w:p>
+      <w:pPr>
+        <w:pStyle w:val="Heading3"/>
+        <w:rPr>
+          <w:rFonts w:ascii="Didot" w:hAnsi="Didot" w:cs="Didot" w:hint="cs"/>
+          <w:sz w:val="20"/>
+          <w:szCs w:val="20"/>
+        </w:rPr>
+      </w:pPr>
+      <w:r>
+        <w:rPr>
+          <w:rFonts w:ascii="Didot" w:hAnsi="Didot" w:cs="Didot" w:hint="cs"/>
+          <w:sz w:val="20"/>
+          <w:szCs w:val="20"/>
+        </w:rPr>
+        <w:t>Restrições:</w:t>
       </w:r>
     </w:p>
     <w:p/>
@@ -8235,21 +8307,198 @@
     <w:p>
       <w:pPr>
         <w:pStyle w:val="Heading2"/>
-        <w:spacing w:line="360" w:lineRule="auto"/>
         <w:rPr>
           <w:rFonts w:ascii="Didot" w:hAnsi="Didot" w:cs="Didot" w:hint="cs"/>
-          <w:sz w:val="24"/>
-          <w:szCs w:val="24"/>
+          <w:sz w:val="22"/>
+          <w:szCs w:val="22"/>
         </w:rPr>
       </w:pPr>
       <w:r>
         <w:rPr>
           <w:rFonts w:ascii="Didot" w:hAnsi="Didot" w:cs="Didot" w:hint="cs"/>
-          <w:sz w:val="24"/>
-          <w:szCs w:val="24"/>
+          <w:sz w:val="22"/>
+          <w:szCs w:val="22"/>
         </w:rPr>
         <w:t>Exercício 2</w:t>
       </w:r>
+    </w:p>
+    <w:p>
+      <w:pPr>
+        <w:pStyle w:val="Heading3"/>
+        <w:rPr>
+          <w:rFonts w:ascii="Didot" w:hAnsi="Didot" w:cs="Didot" w:hint="cs"/>
+          <w:sz w:val="20"/>
+          <w:szCs w:val="20"/>
+        </w:rPr>
+      </w:pPr>
+      <w:r>
+        <w:rPr>
+          <w:rFonts w:ascii="Didot" w:hAnsi="Didot" w:cs="Didot" w:hint="cs"/>
+          <w:sz w:val="20"/>
+          <w:szCs w:val="20"/>
+        </w:rPr>
+        <w:t>Variáveis de decisão:</w:t>
+      </w:r>
+    </w:p>
+    <w:p>
+      <w:pPr>
+        <w:rPr>
+          <w:rFonts w:ascii="Didot" w:hAnsi="Didot" w:cs="Didot" w:hint="cs"/>
+          <w:sz w:val="20"/>
+          <w:szCs w:val="20"/>
+        </w:rPr>
+      </w:pPr>
+    </w:p>
+    <w:p>
+      <w:pPr>
+        <w:pStyle w:val="Heading3"/>
+        <w:rPr>
+          <w:rFonts w:ascii="Didot" w:hAnsi="Didot" w:cs="Didot" w:hint="cs"/>
+          <w:sz w:val="20"/>
+          <w:szCs w:val="20"/>
+        </w:rPr>
+      </w:pPr>
+      <w:r>
+        <w:rPr>
+          <w:rFonts w:ascii="Didot" w:hAnsi="Didot" w:cs="Didot" w:hint="cs"/>
+          <w:sz w:val="20"/>
+          <w:szCs w:val="20"/>
+        </w:rPr>
+        <w:t>Função objetivo:</w:t>
+      </w:r>
+    </w:p>
+    <w:p>
+      <w:pPr>
+        <w:rPr>
+          <w:rFonts w:ascii="Didot" w:hAnsi="Didot" w:cs="Didot" w:hint="cs"/>
+          <w:sz w:val="20"/>
+          <w:szCs w:val="20"/>
+        </w:rPr>
+      </w:pPr>
+    </w:p>
+    <w:p>
+      <w:pPr>
+        <w:pStyle w:val="Heading3"/>
+        <w:rPr>
+          <w:rFonts w:ascii="Didot" w:hAnsi="Didot" w:cs="Didot" w:hint="cs"/>
+          <w:sz w:val="20"/>
+          <w:szCs w:val="20"/>
+        </w:rPr>
+      </w:pPr>
+      <w:r>
+        <w:rPr>
+          <w:rFonts w:ascii="Didot" w:hAnsi="Didot" w:cs="Didot" w:hint="cs"/>
+          <w:sz w:val="20"/>
+          <w:szCs w:val="20"/>
+        </w:rPr>
+        <w:t>Restrições:</w:t>
+      </w:r>
+    </w:p>
+    <w:p>
+      <w:pPr>
+        <w:spacing w:line="360" w:lineRule="auto"/>
+        <w:rPr>
+          <w:rFonts w:ascii="Didot" w:hAnsi="Didot" w:cs="Didot" w:hint="cs"/>
+        </w:rPr>
+      </w:pPr>
+    </w:p>
+    <w:p>
+      <w:pPr>
+        <w:pStyle w:val="Heading2"/>
+        <w:rPr>
+          <w:rFonts w:ascii="Didot" w:hAnsi="Didot" w:cs="Didot" w:hint="cs"/>
+          <w:sz w:val="22"/>
+          <w:szCs w:val="22"/>
+        </w:rPr>
+      </w:pPr>
+      <w:r>
+        <w:rPr>
+          <w:rFonts w:ascii="Didot" w:hAnsi="Didot" w:cs="Didot" w:hint="cs"/>
+          <w:sz w:val="22"/>
+          <w:szCs w:val="22"/>
+        </w:rPr>
+        <w:t>Exercício 3</w:t>
+      </w:r>
+    </w:p>
+    <w:p>
+      <w:pPr>
+        <w:pStyle w:val="Heading3"/>
+        <w:rPr>
+          <w:rFonts w:ascii="Didot" w:hAnsi="Didot" w:cs="Didot" w:hint="cs"/>
+          <w:sz w:val="20"/>
+          <w:szCs w:val="20"/>
+        </w:rPr>
+      </w:pPr>
+      <w:r>
+        <w:rPr>
+          <w:rFonts w:ascii="Didot" w:hAnsi="Didot" w:cs="Didot" w:hint="cs"/>
+          <w:sz w:val="20"/>
+          <w:szCs w:val="20"/>
+        </w:rPr>
+        <w:t>Variáveis de decisão:</w:t>
+      </w:r>
+    </w:p>
+    <w:p>
+      <w:pPr>
+        <w:rPr>
+          <w:rFonts w:ascii="Didot" w:hAnsi="Didot" w:cs="Didot" w:hint="cs"/>
+          <w:sz w:val="20"/>
+          <w:szCs w:val="20"/>
+        </w:rPr>
+      </w:pPr>
+    </w:p>
+    <w:p>
+      <w:pPr>
+        <w:pStyle w:val="Heading3"/>
+        <w:rPr>
+          <w:rFonts w:ascii="Didot" w:hAnsi="Didot" w:cs="Didot" w:hint="cs"/>
+          <w:sz w:val="20"/>
+          <w:szCs w:val="20"/>
+        </w:rPr>
+      </w:pPr>
+      <w:r>
+        <w:rPr>
+          <w:rFonts w:ascii="Didot" w:hAnsi="Didot" w:cs="Didot" w:hint="cs"/>
+          <w:sz w:val="20"/>
+          <w:szCs w:val="20"/>
+        </w:rPr>
+        <w:t>Função objetivo:</w:t>
+      </w:r>
+    </w:p>
+    <w:p>
+      <w:pPr>
+        <w:rPr>
+          <w:rFonts w:ascii="Didot" w:hAnsi="Didot" w:cs="Didot" w:hint="cs"/>
+          <w:sz w:val="20"/>
+          <w:szCs w:val="20"/>
+        </w:rPr>
+      </w:pPr>
+    </w:p>
+    <w:p>
+      <w:pPr>
+        <w:pStyle w:val="Heading3"/>
+        <w:rPr>
+          <w:rFonts w:ascii="Didot" w:hAnsi="Didot" w:cs="Didot" w:hint="cs"/>
+          <w:sz w:val="20"/>
+          <w:szCs w:val="20"/>
+        </w:rPr>
+      </w:pPr>
+      <w:r>
+        <w:rPr>
+          <w:rFonts w:ascii="Didot" w:hAnsi="Didot" w:cs="Didot" w:hint="cs"/>
+          <w:sz w:val="20"/>
+          <w:szCs w:val="20"/>
+        </w:rPr>
+        <w:t>Restrições:</w:t>
+      </w:r>
+    </w:p>
+    <w:p>
+      <w:pPr>
+        <w:spacing w:line="360" w:lineRule="auto"/>
+        <w:rPr>
+          <w:rFonts w:ascii="Didot" w:hAnsi="Didot" w:cs="Didot"/>
+        </w:rPr>
+      </w:pPr>
     </w:p>
     <w:p>
       <w:pPr>
@@ -8265,17 +8514,90 @@
         <w:spacing w:line="360" w:lineRule="auto"/>
         <w:rPr>
           <w:rFonts w:ascii="Didot" w:hAnsi="Didot" w:cs="Didot" w:hint="cs"/>
-          <w:sz w:val="24"/>
-          <w:szCs w:val="24"/>
+          <w:sz w:val="22"/>
+          <w:szCs w:val="22"/>
         </w:rPr>
       </w:pPr>
       <w:r>
         <w:rPr>
           <w:rFonts w:ascii="Didot" w:hAnsi="Didot" w:cs="Didot" w:hint="cs"/>
-          <w:sz w:val="24"/>
-          <w:szCs w:val="24"/>
-        </w:rPr>
-        <w:t>Exercício 3</w:t>
+          <w:sz w:val="22"/>
+          <w:szCs w:val="22"/>
+        </w:rPr>
+        <w:t>Exercício 4</w:t>
+      </w:r>
+    </w:p>
+    <w:p>
+      <w:pPr>
+        <w:pStyle w:val="Heading3"/>
+        <w:rPr>
+          <w:rFonts w:ascii="Didot" w:hAnsi="Didot" w:cs="Didot" w:hint="cs"/>
+          <w:sz w:val="20"/>
+          <w:szCs w:val="20"/>
+        </w:rPr>
+      </w:pPr>
+      <w:r>
+        <w:rPr>
+          <w:rFonts w:ascii="Didot" w:hAnsi="Didot" w:cs="Didot" w:hint="cs"/>
+          <w:sz w:val="20"/>
+          <w:szCs w:val="20"/>
+        </w:rPr>
+        <w:t>Variáveis de decisão:</w:t>
+      </w:r>
+    </w:p>
+    <w:p>
+      <w:pPr>
+        <w:rPr>
+          <w:rFonts w:ascii="Didot" w:hAnsi="Didot" w:cs="Didot" w:hint="cs"/>
+          <w:sz w:val="20"/>
+          <w:szCs w:val="20"/>
+        </w:rPr>
+      </w:pPr>
+    </w:p>
+    <w:p>
+      <w:pPr>
+        <w:pStyle w:val="Heading3"/>
+        <w:rPr>
+          <w:rFonts w:ascii="Didot" w:hAnsi="Didot" w:cs="Didot" w:hint="cs"/>
+          <w:sz w:val="20"/>
+          <w:szCs w:val="20"/>
+        </w:rPr>
+      </w:pPr>
+      <w:r>
+        <w:rPr>
+          <w:rFonts w:ascii="Didot" w:hAnsi="Didot" w:cs="Didot" w:hint="cs"/>
+          <w:sz w:val="20"/>
+          <w:szCs w:val="20"/>
+        </w:rPr>
+        <w:lastRenderedPageBreak/>
+        <w:t>Função objetivo:</w:t>
+      </w:r>
+    </w:p>
+    <w:p>
+      <w:pPr>
+        <w:rPr>
+          <w:rFonts w:ascii="Didot" w:hAnsi="Didot" w:cs="Didot" w:hint="cs"/>
+          <w:sz w:val="20"/>
+          <w:szCs w:val="20"/>
+        </w:rPr>
+      </w:pPr>
+    </w:p>
+    <w:p>
+      <w:pPr>
+        <w:pStyle w:val="Heading3"/>
+        <w:rPr>
+          <w:rFonts w:ascii="Didot" w:hAnsi="Didot" w:cs="Didot" w:hint="cs"/>
+          <w:sz w:val="20"/>
+          <w:szCs w:val="20"/>
+        </w:rPr>
+      </w:pPr>
+      <w:r>
+        <w:rPr>
+          <w:rFonts w:ascii="Didot" w:hAnsi="Didot" w:cs="Didot" w:hint="cs"/>
+          <w:sz w:val="20"/>
+          <w:szCs w:val="20"/>
+        </w:rPr>
+        <w:t>Restrições:</w:t>
       </w:r>
     </w:p>
     <w:p>
@@ -8291,47 +8613,93 @@
         <w:pStyle w:val="Heading2"/>
         <w:spacing w:line="360" w:lineRule="auto"/>
         <w:rPr>
+          <w:rFonts w:ascii="Didot" w:hAnsi="Didot" w:cs="Didot"/>
+          <w:sz w:val="24"/>
+          <w:szCs w:val="24"/>
+        </w:rPr>
+      </w:pPr>
+      <w:r>
+        <w:rPr>
           <w:rFonts w:ascii="Didot" w:hAnsi="Didot" w:cs="Didot" w:hint="cs"/>
           <w:sz w:val="24"/>
           <w:szCs w:val="24"/>
         </w:rPr>
-      </w:pPr>
-      <w:r>
-        <w:rPr>
-          <w:rFonts w:ascii="Didot" w:hAnsi="Didot" w:cs="Didot" w:hint="cs"/>
-          <w:sz w:val="24"/>
-          <w:szCs w:val="24"/>
-        </w:rPr>
-        <w:t>Exercício 4</w:t>
+        <w:t>Exercício 5</w:t>
       </w:r>
     </w:p>
     <w:p>
       <w:pPr>
-        <w:spacing w:line="360" w:lineRule="auto"/>
+        <w:pStyle w:val="Heading3"/>
         <w:rPr>
           <w:rFonts w:ascii="Didot" w:hAnsi="Didot" w:cs="Didot" w:hint="cs"/>
+          <w:sz w:val="20"/>
+          <w:szCs w:val="20"/>
+        </w:rPr>
+      </w:pPr>
+      <w:r>
+        <w:rPr>
+          <w:rFonts w:ascii="Didot" w:hAnsi="Didot" w:cs="Didot" w:hint="cs"/>
+          <w:sz w:val="20"/>
+          <w:szCs w:val="20"/>
+        </w:rPr>
+        <w:t>Variáveis de decisão:</w:t>
+      </w:r>
+    </w:p>
+    <w:p>
+      <w:pPr>
+        <w:rPr>
+          <w:rFonts w:ascii="Didot" w:hAnsi="Didot" w:cs="Didot" w:hint="cs"/>
+          <w:sz w:val="20"/>
+          <w:szCs w:val="20"/>
         </w:rPr>
       </w:pPr>
     </w:p>
     <w:p>
       <w:pPr>
-        <w:pStyle w:val="Heading2"/>
-        <w:spacing w:line="360" w:lineRule="auto"/>
+        <w:pStyle w:val="Heading3"/>
         <w:rPr>
           <w:rFonts w:ascii="Didot" w:hAnsi="Didot" w:cs="Didot" w:hint="cs"/>
-          <w:sz w:val="24"/>
-          <w:szCs w:val="24"/>
+          <w:sz w:val="20"/>
+          <w:szCs w:val="20"/>
         </w:rPr>
       </w:pPr>
       <w:r>
         <w:rPr>
           <w:rFonts w:ascii="Didot" w:hAnsi="Didot" w:cs="Didot" w:hint="cs"/>
-          <w:sz w:val="24"/>
-          <w:szCs w:val="24"/>
-        </w:rPr>
-        <w:t>Exercício 5</w:t>
+          <w:sz w:val="20"/>
+          <w:szCs w:val="20"/>
+        </w:rPr>
+        <w:t>Função objetivo:</w:t>
       </w:r>
     </w:p>
+    <w:p>
+      <w:pPr>
+        <w:rPr>
+          <w:rFonts w:ascii="Didot" w:hAnsi="Didot" w:cs="Didot" w:hint="cs"/>
+          <w:sz w:val="20"/>
+          <w:szCs w:val="20"/>
+        </w:rPr>
+      </w:pPr>
+    </w:p>
+    <w:p>
+      <w:pPr>
+        <w:pStyle w:val="Heading3"/>
+        <w:rPr>
+          <w:rFonts w:ascii="Didot" w:hAnsi="Didot" w:cs="Didot" w:hint="cs"/>
+          <w:sz w:val="20"/>
+          <w:szCs w:val="20"/>
+        </w:rPr>
+      </w:pPr>
+      <w:r>
+        <w:rPr>
+          <w:rFonts w:ascii="Didot" w:hAnsi="Didot" w:cs="Didot" w:hint="cs"/>
+          <w:sz w:val="20"/>
+          <w:szCs w:val="20"/>
+        </w:rPr>
+        <w:t>Restrições:</w:t>
+      </w:r>
+    </w:p>
+    <w:p/>
     <w:p>
       <w:pPr>
         <w:spacing w:line="360" w:lineRule="auto"/>
@@ -8359,6 +8727,42 @@
       <w:pPr>
         <w:spacing w:line="360" w:lineRule="auto"/>
         <w:rPr>
+          <w:rFonts w:ascii="Didot" w:hAnsi="Didot" w:cs="Didot"/>
+        </w:rPr>
+      </w:pPr>
+      <w:r>
+        <w:rPr>
+          <w:rFonts w:ascii="Didot" w:hAnsi="Didot" w:cs="Didot"/>
+        </w:rPr>
+        <w:t>Exercício</w:t>
+      </w:r>
+    </w:p>
+    <w:p>
+      <w:pPr>
+        <w:spacing w:line="360" w:lineRule="auto"/>
+        <w:rPr>
+          <w:rFonts w:ascii="Didot" w:hAnsi="Didot" w:cs="Didot"/>
+        </w:rPr>
+      </w:pPr>
+      <w:r>
+        <w:rPr>
+          <w:rFonts w:ascii="Didot" w:hAnsi="Didot" w:cs="Didot"/>
+        </w:rPr>
+        <w:t>Exercício</w:t>
+      </w:r>
+    </w:p>
+    <w:p>
+      <w:pPr>
+        <w:spacing w:line="360" w:lineRule="auto"/>
+        <w:rPr>
+          <w:rFonts w:ascii="Didot" w:hAnsi="Didot" w:cs="Didot"/>
+        </w:rPr>
+      </w:pPr>
+    </w:p>
+    <w:p>
+      <w:pPr>
+        <w:spacing w:line="360" w:lineRule="auto"/>
+        <w:rPr>
           <w:rFonts w:ascii="Didot" w:hAnsi="Didot" w:cs="Didot" w:hint="cs"/>
         </w:rPr>
       </w:pPr>
@@ -8368,7 +8772,7 @@
         <w:pStyle w:val="Heading1"/>
         <w:spacing w:line="360" w:lineRule="auto"/>
         <w:rPr>
-          <w:rFonts w:ascii="Didot" w:hAnsi="Didot" w:cs="Didot" w:hint="cs"/>
+          <w:rFonts w:ascii="Didot" w:hAnsi="Didot" w:cs="Didot"/>
         </w:rPr>
       </w:pPr>
       <w:r>
@@ -8376,6 +8780,44 @@
           <w:rFonts w:ascii="Didot" w:hAnsi="Didot" w:cs="Didot" w:hint="cs"/>
         </w:rPr>
         <w:t>Parte 4 - Problemas de Fluxo máximo e mínima arborescência</w:t>
+      </w:r>
+    </w:p>
+    <w:p>
+      <w:pPr>
+        <w:pStyle w:val="Heading2"/>
+        <w:rPr>
+          <w:rFonts w:ascii="Didot" w:hAnsi="Didot" w:cs="Didot" w:hint="cs"/>
+          <w:sz w:val="22"/>
+          <w:szCs w:val="22"/>
+        </w:rPr>
+      </w:pPr>
+      <w:r>
+        <w:rPr>
+          <w:rFonts w:ascii="Didot" w:hAnsi="Didot" w:cs="Didot" w:hint="cs"/>
+          <w:sz w:val="22"/>
+          <w:szCs w:val="22"/>
+        </w:rPr>
+        <w:t xml:space="preserve">Exercício </w:t>
+      </w:r>
+    </w:p>
+    <w:p/>
+    <w:p/>
+    <w:p>
+      <w:pPr>
+        <w:pStyle w:val="Heading2"/>
+        <w:rPr>
+          <w:rFonts w:ascii="Didot" w:hAnsi="Didot" w:cs="Didot" w:hint="cs"/>
+          <w:sz w:val="22"/>
+          <w:szCs w:val="22"/>
+        </w:rPr>
+      </w:pPr>
+      <w:r>
+        <w:rPr>
+          <w:rFonts w:ascii="Didot" w:hAnsi="Didot" w:cs="Didot" w:hint="cs"/>
+          <w:sz w:val="22"/>
+          <w:szCs w:val="22"/>
+        </w:rPr>
+        <w:t xml:space="preserve">Exercício </w:t>
       </w:r>
     </w:p>
     <w:sectPr>
@@ -9029,7 +9471,6 @@
     <w:next w:val="Normal"/>
     <w:link w:val="Heading3Char"/>
     <w:uiPriority w:val="9"/>
-    <w:semiHidden/>
     <w:unhideWhenUsed/>
     <w:qFormat/>
     <w:rsid w:val="00BA018B"/>
@@ -9233,7 +9674,6 @@
     <w:basedOn w:val="DefaultParagraphFont"/>
     <w:link w:val="Heading3"/>
     <w:uiPriority w:val="9"/>
-    <w:semiHidden/>
     <w:rsid w:val="00BA018B"/>
     <w:rPr>
       <w:rFonts w:asciiTheme="majorHAnsi" w:eastAsiaTheme="majorEastAsia" w:hAnsiTheme="majorHAnsi" w:cstheme="majorBidi"/>

</xml_diff>